<commit_message>
lab 3 and 4 graphics
</commit_message>
<xml_diff>
--- a/Semester 5/Cloud/Lab6 Cloud Ciobanu Artiom I1902.docx
+++ b/Semester 5/Cloud/Lab6 Cloud Ciobanu Artiom I1902.docx
@@ -105,115 +105,7 @@
           <w:szCs w:val="36"/>
           <w:lang w:val="en-US"/>
         </w:rPr>
-        <w:t>“</w:t>
-      </w:r>
-      <w:proofErr w:type="spellStart"/>
-      <w:r>
-        <w:rPr>
-          <w:sz w:val="36"/>
-          <w:szCs w:val="36"/>
-          <w:lang w:val="en-US"/>
-        </w:rPr>
-        <w:t>Inițiere</w:t>
-      </w:r>
-      <w:proofErr w:type="spellEnd"/>
-      <w:r>
-        <w:rPr>
-          <w:sz w:val="36"/>
-          <w:szCs w:val="36"/>
-          <w:lang w:val="en-US"/>
-        </w:rPr>
-        <w:t xml:space="preserve"> </w:t>
-      </w:r>
-      <w:proofErr w:type="spellStart"/>
-      <w:r>
-        <w:rPr>
-          <w:sz w:val="36"/>
-          <w:szCs w:val="36"/>
-          <w:lang w:val="en-US"/>
-        </w:rPr>
-        <w:t>în</w:t>
-      </w:r>
-      <w:proofErr w:type="spellEnd"/>
-      <w:r>
-        <w:rPr>
-          <w:sz w:val="36"/>
-          <w:szCs w:val="36"/>
-          <w:lang w:val="en-US"/>
-        </w:rPr>
-        <w:t xml:space="preserve"> Cloud Computing </w:t>
-      </w:r>
-      <w:proofErr w:type="spellStart"/>
-      <w:r>
-        <w:rPr>
-          <w:sz w:val="36"/>
-          <w:szCs w:val="36"/>
-          <w:lang w:val="en-US"/>
-        </w:rPr>
-        <w:t>și</w:t>
-      </w:r>
-      <w:proofErr w:type="spellEnd"/>
-      <w:r>
-        <w:rPr>
-          <w:sz w:val="36"/>
-          <w:szCs w:val="36"/>
-          <w:lang w:val="en-US"/>
-        </w:rPr>
-        <w:t xml:space="preserve"> </w:t>
-      </w:r>
-      <w:proofErr w:type="spellStart"/>
-      <w:r>
-        <w:rPr>
-          <w:sz w:val="36"/>
-          <w:szCs w:val="36"/>
-          <w:lang w:val="en-US"/>
-        </w:rPr>
-        <w:t>Sisteme</w:t>
-      </w:r>
-      <w:proofErr w:type="spellEnd"/>
-      <w:r>
-        <w:rPr>
-          <w:sz w:val="36"/>
-          <w:szCs w:val="36"/>
-          <w:lang w:val="en-US"/>
-        </w:rPr>
-        <w:t xml:space="preserve"> de </w:t>
-      </w:r>
-      <w:proofErr w:type="spellStart"/>
-      <w:r>
-        <w:rPr>
-          <w:sz w:val="36"/>
-          <w:szCs w:val="36"/>
-          <w:lang w:val="en-US"/>
-        </w:rPr>
-        <w:t>Operare</w:t>
-      </w:r>
-      <w:proofErr w:type="spellEnd"/>
-      <w:r>
-        <w:rPr>
-          <w:sz w:val="36"/>
-          <w:szCs w:val="36"/>
-          <w:lang w:val="en-US"/>
-        </w:rPr>
-        <w:t xml:space="preserve"> </w:t>
-      </w:r>
-      <w:proofErr w:type="spellStart"/>
-      <w:r>
-        <w:rPr>
-          <w:sz w:val="36"/>
-          <w:szCs w:val="36"/>
-          <w:lang w:val="en-US"/>
-        </w:rPr>
-        <w:t>Distribuite</w:t>
-      </w:r>
-      <w:proofErr w:type="spellEnd"/>
-      <w:r>
-        <w:rPr>
-          <w:sz w:val="36"/>
-          <w:szCs w:val="36"/>
-          <w:lang w:val="en-US"/>
-        </w:rPr>
-        <w:t>”</w:t>
+        <w:t>“Inițiere în Cloud Computing și Sisteme de Operare Distribuite”</w:t>
       </w:r>
     </w:p>
     <w:p>
@@ -255,7 +147,6 @@
         </w:rPr>
         <w:t>“</w:t>
       </w:r>
-      <w:proofErr w:type="spellStart"/>
       <w:r>
         <w:rPr>
           <w:bCs/>
@@ -263,17 +154,7 @@
           <w:szCs w:val="40"/>
           <w:lang w:val="ru-MD"/>
         </w:rPr>
-        <w:t>Межпроцессное</w:t>
-      </w:r>
-      <w:proofErr w:type="spellEnd"/>
-      <w:r>
-        <w:rPr>
-          <w:bCs/>
-          <w:sz w:val="40"/>
-          <w:szCs w:val="40"/>
-          <w:lang w:val="ru-MD"/>
-        </w:rPr>
-        <w:t xml:space="preserve"> взаимодействие </w:t>
+        <w:t xml:space="preserve">Межпроцессное взаимодействие </w:t>
       </w:r>
       <w:r>
         <w:rPr>
@@ -318,22 +199,15 @@
       <w:r>
         <w:t xml:space="preserve">Проверил: </w:t>
       </w:r>
-      <w:proofErr w:type="spellStart"/>
       <w:r>
         <w:rPr>
           <w:lang w:val="ru-MD"/>
         </w:rPr>
         <w:t>Препелица</w:t>
       </w:r>
-      <w:proofErr w:type="spellEnd"/>
-      <w:r>
-        <w:t xml:space="preserve"> </w:t>
-      </w:r>
-      <w:proofErr w:type="spellStart"/>
-      <w:r>
-        <w:t>Аурелия</w:t>
-      </w:r>
-      <w:proofErr w:type="spellEnd"/>
+      <w:r>
+        <w:t xml:space="preserve"> Аурелия</w:t>
+      </w:r>
     </w:p>
     <w:p>
       <w:pPr>
@@ -343,19 +217,11 @@
       <w:r>
         <w:t xml:space="preserve">Выполнил: </w:t>
       </w:r>
-      <w:proofErr w:type="spellStart"/>
       <w:r>
         <w:rPr>
           <w:lang w:val="ru-MD"/>
         </w:rPr>
-        <w:t>Чобану</w:t>
-      </w:r>
-      <w:proofErr w:type="spellEnd"/>
-      <w:r>
-        <w:rPr>
-          <w:lang w:val="ru-MD"/>
-        </w:rPr>
-        <w:t xml:space="preserve"> Артём</w:t>
+        <w:t>Чобану Артём</w:t>
       </w:r>
       <w:r>
         <w:t xml:space="preserve"> </w:t>
@@ -450,14 +316,12 @@
         </w:rPr>
         <w:t xml:space="preserve">Просмотр общей информации о ядре: </w:t>
       </w:r>
-      <w:proofErr w:type="spellStart"/>
       <w:r>
         <w:rPr>
           <w:rFonts w:ascii="Times New Roman" w:eastAsia="Times New Roman" w:hAnsi="Times New Roman" w:cs="Times New Roman"/>
         </w:rPr>
         <w:t>uname</w:t>
       </w:r>
-      <w:proofErr w:type="spellEnd"/>
       <w:r>
         <w:rPr>
           <w:rFonts w:ascii="Times New Roman" w:eastAsia="Times New Roman" w:hAnsi="Times New Roman" w:cs="Times New Roman"/>
@@ -465,14 +329,12 @@
         </w:rPr>
         <w:t xml:space="preserve">, </w:t>
       </w:r>
-      <w:proofErr w:type="spellStart"/>
       <w:r>
         <w:rPr>
           <w:rFonts w:ascii="Times New Roman" w:eastAsia="Times New Roman" w:hAnsi="Times New Roman" w:cs="Times New Roman"/>
         </w:rPr>
         <w:t>lsmod</w:t>
       </w:r>
-      <w:proofErr w:type="spellEnd"/>
       <w:r>
         <w:rPr>
           <w:rFonts w:ascii="Times New Roman" w:eastAsia="Times New Roman" w:hAnsi="Times New Roman" w:cs="Times New Roman"/>
@@ -480,14 +342,12 @@
         </w:rPr>
         <w:t xml:space="preserve">, </w:t>
       </w:r>
-      <w:proofErr w:type="spellStart"/>
       <w:r>
         <w:rPr>
           <w:rFonts w:ascii="Times New Roman" w:eastAsia="Times New Roman" w:hAnsi="Times New Roman" w:cs="Times New Roman"/>
         </w:rPr>
         <w:t>modinfo</w:t>
       </w:r>
-      <w:proofErr w:type="spellEnd"/>
       <w:r>
         <w:rPr>
           <w:rFonts w:ascii="Times New Roman" w:eastAsia="Times New Roman" w:hAnsi="Times New Roman" w:cs="Times New Roman"/>
@@ -508,14 +368,12 @@
         </w:rPr>
         <w:t>/</w:t>
       </w:r>
-      <w:proofErr w:type="spellStart"/>
       <w:r>
         <w:rPr>
           <w:rFonts w:ascii="Times New Roman" w:eastAsia="Times New Roman" w:hAnsi="Times New Roman" w:cs="Times New Roman"/>
         </w:rPr>
         <w:t>unix</w:t>
       </w:r>
-      <w:proofErr w:type="spellEnd"/>
       <w:r>
         <w:rPr>
           <w:rFonts w:ascii="Times New Roman" w:eastAsia="Times New Roman" w:hAnsi="Times New Roman" w:cs="Times New Roman"/>
@@ -523,14 +381,12 @@
         </w:rPr>
         <w:t xml:space="preserve">. Процессы: </w:t>
       </w:r>
-      <w:proofErr w:type="spellStart"/>
       <w:r>
         <w:rPr>
           <w:rFonts w:ascii="Times New Roman" w:eastAsia="Times New Roman" w:hAnsi="Times New Roman" w:cs="Times New Roman"/>
         </w:rPr>
         <w:t>Zombie</w:t>
       </w:r>
-      <w:proofErr w:type="spellEnd"/>
       <w:r>
         <w:rPr>
           <w:rFonts w:ascii="Times New Roman" w:eastAsia="Times New Roman" w:hAnsi="Times New Roman" w:cs="Times New Roman"/>
@@ -581,9 +437,16 @@
           <w:szCs w:val="24"/>
           <w:lang w:val="en-US"/>
         </w:rPr>
-        <w:t xml:space="preserve">: </w:t>
-      </w:r>
-      <w:proofErr w:type="spellStart"/>
+        <w:t>: gcc, g++, ps (</w:t>
+      </w:r>
+      <w:r>
+        <w:rPr>
+          <w:rFonts w:ascii="Times New Roman" w:eastAsia="Times New Roman" w:hAnsi="Times New Roman" w:cs="Times New Roman"/>
+          <w:sz w:val="24"/>
+          <w:szCs w:val="24"/>
+        </w:rPr>
+        <w:t>опции</w:t>
+      </w:r>
       <w:r>
         <w:rPr>
           <w:rFonts w:ascii="Times New Roman" w:eastAsia="Times New Roman" w:hAnsi="Times New Roman" w:cs="Times New Roman"/>
@@ -591,56 +454,8 @@
           <w:szCs w:val="24"/>
           <w:lang w:val="en-US"/>
         </w:rPr>
-        <w:t>gcc</w:t>
-      </w:r>
-      <w:proofErr w:type="spellEnd"/>
-      <w:r>
-        <w:rPr>
-          <w:rFonts w:ascii="Times New Roman" w:eastAsia="Times New Roman" w:hAnsi="Times New Roman" w:cs="Times New Roman"/>
-          <w:sz w:val="24"/>
-          <w:szCs w:val="24"/>
-          <w:lang w:val="en-US"/>
-        </w:rPr>
-        <w:t xml:space="preserve">, g++, </w:t>
-      </w:r>
-      <w:proofErr w:type="spellStart"/>
-      <w:r>
-        <w:rPr>
-          <w:rFonts w:ascii="Times New Roman" w:eastAsia="Times New Roman" w:hAnsi="Times New Roman" w:cs="Times New Roman"/>
-          <w:sz w:val="24"/>
-          <w:szCs w:val="24"/>
-          <w:lang w:val="en-US"/>
-        </w:rPr>
-        <w:t>ps</w:t>
-      </w:r>
-      <w:proofErr w:type="spellEnd"/>
-      <w:r>
-        <w:rPr>
-          <w:rFonts w:ascii="Times New Roman" w:eastAsia="Times New Roman" w:hAnsi="Times New Roman" w:cs="Times New Roman"/>
-          <w:sz w:val="24"/>
-          <w:szCs w:val="24"/>
-          <w:lang w:val="en-US"/>
-        </w:rPr>
-        <w:t xml:space="preserve"> (</w:t>
-      </w:r>
-      <w:r>
-        <w:rPr>
-          <w:rFonts w:ascii="Times New Roman" w:eastAsia="Times New Roman" w:hAnsi="Times New Roman" w:cs="Times New Roman"/>
-          <w:sz w:val="24"/>
-          <w:szCs w:val="24"/>
-        </w:rPr>
-        <w:t>опции</w:t>
-      </w:r>
-      <w:r>
-        <w:rPr>
-          <w:rFonts w:ascii="Times New Roman" w:eastAsia="Times New Roman" w:hAnsi="Times New Roman" w:cs="Times New Roman"/>
-          <w:sz w:val="24"/>
-          <w:szCs w:val="24"/>
-          <w:lang w:val="en-US"/>
-        </w:rPr>
         <w:t xml:space="preserve">), </w:t>
       </w:r>
-      <w:proofErr w:type="spellStart"/>
       <w:r>
         <w:rPr>
           <w:rStyle w:val="HTMLCode"/>
@@ -649,9 +464,17 @@
           <w:szCs w:val="24"/>
           <w:lang w:val="en-US"/>
         </w:rPr>
-        <w:t>ps</w:t>
-      </w:r>
-      <w:proofErr w:type="spellEnd"/>
+        <w:t>ps x –forest, top, kill; fork(), getpid(), getppid(),</w:t>
+      </w:r>
+      <w:r>
+        <w:rPr>
+          <w:rFonts w:ascii="Times New Roman" w:hAnsi="Times New Roman" w:cs="Times New Roman"/>
+          <w:sz w:val="24"/>
+          <w:szCs w:val="24"/>
+          <w:lang w:val="en-US"/>
+        </w:rPr>
+        <w:t xml:space="preserve">getgid(), getuid(), </w:t>
+      </w:r>
       <w:r>
         <w:rPr>
           <w:rStyle w:val="HTMLCode"/>
@@ -660,145 +483,7 @@
           <w:szCs w:val="24"/>
           <w:lang w:val="en-US"/>
         </w:rPr>
-        <w:t xml:space="preserve"> x –forest, top, kill; </w:t>
-      </w:r>
-      <w:proofErr w:type="gramStart"/>
-      <w:r>
-        <w:rPr>
-          <w:rStyle w:val="HTMLCode"/>
-          <w:rFonts w:ascii="Times New Roman" w:eastAsiaTheme="minorEastAsia" w:hAnsi="Times New Roman" w:cs="Times New Roman"/>
-          <w:sz w:val="24"/>
-          <w:szCs w:val="24"/>
-          <w:lang w:val="en-US"/>
-        </w:rPr>
-        <w:t>fork(</w:t>
-      </w:r>
-      <w:proofErr w:type="gramEnd"/>
-      <w:r>
-        <w:rPr>
-          <w:rStyle w:val="HTMLCode"/>
-          <w:rFonts w:ascii="Times New Roman" w:eastAsiaTheme="minorEastAsia" w:hAnsi="Times New Roman" w:cs="Times New Roman"/>
-          <w:sz w:val="24"/>
-          <w:szCs w:val="24"/>
-          <w:lang w:val="en-US"/>
-        </w:rPr>
-        <w:t xml:space="preserve">), </w:t>
-      </w:r>
-      <w:proofErr w:type="spellStart"/>
-      <w:r>
-        <w:rPr>
-          <w:rStyle w:val="HTMLCode"/>
-          <w:rFonts w:ascii="Times New Roman" w:eastAsiaTheme="minorEastAsia" w:hAnsi="Times New Roman" w:cs="Times New Roman"/>
-          <w:sz w:val="24"/>
-          <w:szCs w:val="24"/>
-          <w:lang w:val="en-US"/>
-        </w:rPr>
-        <w:t>getpid</w:t>
-      </w:r>
-      <w:proofErr w:type="spellEnd"/>
-      <w:r>
-        <w:rPr>
-          <w:rStyle w:val="HTMLCode"/>
-          <w:rFonts w:ascii="Times New Roman" w:eastAsiaTheme="minorEastAsia" w:hAnsi="Times New Roman" w:cs="Times New Roman"/>
-          <w:sz w:val="24"/>
-          <w:szCs w:val="24"/>
-          <w:lang w:val="en-US"/>
-        </w:rPr>
-        <w:t xml:space="preserve">(), </w:t>
-      </w:r>
-      <w:proofErr w:type="spellStart"/>
-      <w:r>
-        <w:rPr>
-          <w:rStyle w:val="HTMLCode"/>
-          <w:rFonts w:ascii="Times New Roman" w:eastAsiaTheme="minorEastAsia" w:hAnsi="Times New Roman" w:cs="Times New Roman"/>
-          <w:sz w:val="24"/>
-          <w:szCs w:val="24"/>
-          <w:lang w:val="en-US"/>
-        </w:rPr>
-        <w:t>getppid</w:t>
-      </w:r>
-      <w:proofErr w:type="spellEnd"/>
-      <w:r>
-        <w:rPr>
-          <w:rStyle w:val="HTMLCode"/>
-          <w:rFonts w:ascii="Times New Roman" w:eastAsiaTheme="minorEastAsia" w:hAnsi="Times New Roman" w:cs="Times New Roman"/>
-          <w:sz w:val="24"/>
-          <w:szCs w:val="24"/>
-          <w:lang w:val="en-US"/>
-        </w:rPr>
-        <w:t>(),</w:t>
-      </w:r>
-      <w:proofErr w:type="spellStart"/>
-      <w:r>
-        <w:rPr>
-          <w:rFonts w:ascii="Times New Roman" w:hAnsi="Times New Roman" w:cs="Times New Roman"/>
-          <w:sz w:val="24"/>
-          <w:szCs w:val="24"/>
-          <w:lang w:val="en-US"/>
-        </w:rPr>
-        <w:t>getgid</w:t>
-      </w:r>
-      <w:proofErr w:type="spellEnd"/>
-      <w:r>
-        <w:rPr>
-          <w:rFonts w:ascii="Times New Roman" w:hAnsi="Times New Roman" w:cs="Times New Roman"/>
-          <w:sz w:val="24"/>
-          <w:szCs w:val="24"/>
-          <w:lang w:val="en-US"/>
-        </w:rPr>
-        <w:t xml:space="preserve">(), </w:t>
-      </w:r>
-      <w:proofErr w:type="spellStart"/>
-      <w:r>
-        <w:rPr>
-          <w:rFonts w:ascii="Times New Roman" w:hAnsi="Times New Roman" w:cs="Times New Roman"/>
-          <w:sz w:val="24"/>
-          <w:szCs w:val="24"/>
-          <w:lang w:val="en-US"/>
-        </w:rPr>
-        <w:t>getuid</w:t>
-      </w:r>
-      <w:proofErr w:type="spellEnd"/>
-      <w:r>
-        <w:rPr>
-          <w:rFonts w:ascii="Times New Roman" w:hAnsi="Times New Roman" w:cs="Times New Roman"/>
-          <w:sz w:val="24"/>
-          <w:szCs w:val="24"/>
-          <w:lang w:val="en-US"/>
-        </w:rPr>
-        <w:t xml:space="preserve">(), </w:t>
-      </w:r>
-      <w:r>
-        <w:rPr>
-          <w:rStyle w:val="HTMLCode"/>
-          <w:rFonts w:ascii="Times New Roman" w:eastAsiaTheme="minorEastAsia" w:hAnsi="Times New Roman" w:cs="Times New Roman"/>
-          <w:sz w:val="24"/>
-          <w:szCs w:val="24"/>
-          <w:lang w:val="en-US"/>
-        </w:rPr>
-        <w:t xml:space="preserve">sleep(), </w:t>
-      </w:r>
-      <w:proofErr w:type="spellStart"/>
-      <w:r>
-        <w:rPr>
-          <w:rStyle w:val="HTMLCode"/>
-          <w:rFonts w:ascii="Times New Roman" w:eastAsiaTheme="minorEastAsia" w:hAnsi="Times New Roman" w:cs="Times New Roman"/>
-          <w:sz w:val="24"/>
-          <w:szCs w:val="24"/>
-          <w:lang w:val="en-US"/>
-        </w:rPr>
-        <w:t>usleep</w:t>
-      </w:r>
-      <w:proofErr w:type="spellEnd"/>
-      <w:r>
-        <w:rPr>
-          <w:rStyle w:val="HTMLCode"/>
-          <w:rFonts w:ascii="Times New Roman" w:eastAsiaTheme="minorEastAsia" w:hAnsi="Times New Roman" w:cs="Times New Roman"/>
-          <w:sz w:val="24"/>
-          <w:szCs w:val="24"/>
-          <w:lang w:val="en-US"/>
-        </w:rPr>
-        <w:t>(), exec().</w:t>
+        <w:t>sleep(), usleep(), exec().</w:t>
       </w:r>
     </w:p>
     <w:p>
@@ -836,7 +521,6 @@
         </w:rPr>
         <w:t xml:space="preserve">: </w:t>
       </w:r>
-      <w:proofErr w:type="gramStart"/>
       <w:r>
         <w:rPr>
           <w:rStyle w:val="HTMLCode"/>
@@ -845,40 +529,7 @@
           <w:szCs w:val="24"/>
           <w:lang w:val="en-US"/>
         </w:rPr>
-        <w:t>wait(</w:t>
-      </w:r>
-      <w:proofErr w:type="gramEnd"/>
-      <w:r>
-        <w:rPr>
-          <w:rStyle w:val="HTMLCode"/>
-          <w:rFonts w:ascii="Times New Roman" w:eastAsiaTheme="minorEastAsia" w:hAnsi="Times New Roman" w:cs="Times New Roman"/>
-          <w:sz w:val="24"/>
-          <w:szCs w:val="24"/>
-          <w:lang w:val="en-US"/>
-        </w:rPr>
-        <w:t xml:space="preserve">), </w:t>
-      </w:r>
-      <w:proofErr w:type="spellStart"/>
-      <w:r>
-        <w:rPr>
-          <w:rStyle w:val="HTMLCode"/>
-          <w:rFonts w:ascii="Times New Roman" w:eastAsiaTheme="minorEastAsia" w:hAnsi="Times New Roman" w:cs="Times New Roman"/>
-          <w:sz w:val="24"/>
-          <w:szCs w:val="24"/>
-          <w:lang w:val="en-US"/>
-        </w:rPr>
-        <w:t>waitpid</w:t>
-      </w:r>
-      <w:proofErr w:type="spellEnd"/>
-      <w:r>
-        <w:rPr>
-          <w:rStyle w:val="HTMLCode"/>
-          <w:rFonts w:ascii="Times New Roman" w:eastAsiaTheme="minorEastAsia" w:hAnsi="Times New Roman" w:cs="Times New Roman"/>
-          <w:sz w:val="24"/>
-          <w:szCs w:val="24"/>
-          <w:lang w:val="en-US"/>
-        </w:rPr>
-        <w:t>, pipe(), read(), write()</w:t>
+        <w:t>wait(), waitpid, pipe(), read(), write()</w:t>
       </w:r>
     </w:p>
     <w:p>
@@ -907,7 +558,6 @@
         </w:rPr>
         <w:t xml:space="preserve">Дополнительно (не обязательно): </w:t>
       </w:r>
-      <w:proofErr w:type="gramStart"/>
       <w:r>
         <w:rPr>
           <w:rFonts w:ascii="Times New Roman" w:hAnsi="Times New Roman" w:cs="Times New Roman"/>
@@ -916,7 +566,6 @@
         </w:rPr>
         <w:t xml:space="preserve">( </w:t>
       </w:r>
-      <w:proofErr w:type="spellStart"/>
       <w:r>
         <w:rPr>
           <w:rFonts w:ascii="Times New Roman" w:hAnsi="Times New Roman" w:cs="Times New Roman"/>
@@ -926,8 +575,6 @@
         </w:rPr>
         <w:t>mkfifo</w:t>
       </w:r>
-      <w:proofErr w:type="spellEnd"/>
-      <w:proofErr w:type="gramEnd"/>
       <w:r>
         <w:rPr>
           <w:rFonts w:ascii="Times New Roman" w:hAnsi="Times New Roman" w:cs="Times New Roman"/>
@@ -936,7 +583,6 @@
         </w:rPr>
         <w:t xml:space="preserve">,  </w:t>
       </w:r>
-      <w:proofErr w:type="spellStart"/>
       <w:r>
         <w:rPr>
           <w:rFonts w:ascii="Times New Roman" w:hAnsi="Times New Roman" w:cs="Times New Roman"/>
@@ -946,7 +592,6 @@
         </w:rPr>
         <w:t>fopen</w:t>
       </w:r>
-      <w:proofErr w:type="spellEnd"/>
       <w:r>
         <w:rPr>
           <w:rFonts w:ascii="Times New Roman" w:hAnsi="Times New Roman" w:cs="Times New Roman"/>
@@ -955,7 +600,6 @@
         </w:rPr>
         <w:t>/</w:t>
       </w:r>
-      <w:proofErr w:type="spellStart"/>
       <w:r>
         <w:rPr>
           <w:rFonts w:ascii="Times New Roman" w:hAnsi="Times New Roman" w:cs="Times New Roman"/>
@@ -965,7 +609,6 @@
         </w:rPr>
         <w:t>fclose</w:t>
       </w:r>
-      <w:proofErr w:type="spellEnd"/>
       <w:r>
         <w:rPr>
           <w:rFonts w:ascii="Times New Roman" w:hAnsi="Times New Roman" w:cs="Times New Roman"/>
@@ -1008,7 +651,6 @@
         </w:rPr>
         <w:t xml:space="preserve">), </w:t>
       </w:r>
-      <w:proofErr w:type="spellStart"/>
       <w:r>
         <w:rPr>
           <w:rFonts w:ascii="Times New Roman" w:hAnsi="Times New Roman" w:cs="Times New Roman"/>
@@ -1018,7 +660,6 @@
         </w:rPr>
         <w:t>shmget</w:t>
       </w:r>
-      <w:proofErr w:type="spellEnd"/>
       <w:r>
         <w:rPr>
           <w:rFonts w:ascii="Times New Roman" w:hAnsi="Times New Roman" w:cs="Times New Roman"/>
@@ -1098,7 +739,6 @@
         </w:rPr>
         <w:t xml:space="preserve"> FIFO (</w:t>
       </w:r>
-      <w:proofErr w:type="spellStart"/>
       <w:r>
         <w:rPr>
           <w:rFonts w:ascii="Times New Roman" w:hAnsi="Times New Roman" w:cs="Times New Roman"/>
@@ -1106,17 +746,7 @@
           <w:szCs w:val="24"/>
           <w:lang w:val="en-US"/>
         </w:rPr>
-        <w:t>mkfifo</w:t>
-      </w:r>
-      <w:proofErr w:type="spellEnd"/>
-      <w:r>
-        <w:rPr>
-          <w:rFonts w:ascii="Times New Roman" w:hAnsi="Times New Roman" w:cs="Times New Roman"/>
-          <w:sz w:val="24"/>
-          <w:szCs w:val="24"/>
-          <w:lang w:val="en-US"/>
-        </w:rPr>
-        <w:t>).</w:t>
+        <w:t>mkfifo).</w:t>
       </w:r>
     </w:p>
     <w:p>
@@ -1134,7 +764,6 @@
           <w:lang w:val="en-US"/>
         </w:rPr>
       </w:pPr>
-      <w:proofErr w:type="spellStart"/>
       <w:r>
         <w:rPr>
           <w:rStyle w:val="HTMLCode"/>
@@ -1143,9 +772,15 @@
           <w:szCs w:val="24"/>
           <w:lang w:val="en-US"/>
         </w:rPr>
-        <w:t>Разделяемый</w:t>
-      </w:r>
-      <w:proofErr w:type="spellEnd"/>
+        <w:t>Разделяемый сегмент памяти,</w:t>
+      </w:r>
+      <w:r>
+        <w:rPr>
+          <w:rStyle w:val="st"/>
+          <w:lang w:val="en-US"/>
+        </w:rPr>
+        <w:t xml:space="preserve"> </w:t>
+      </w:r>
       <w:r>
         <w:rPr>
           <w:rStyle w:val="HTMLCode"/>
@@ -1154,71 +789,8 @@
           <w:szCs w:val="24"/>
           <w:lang w:val="en-US"/>
         </w:rPr>
-        <w:t xml:space="preserve"> </w:t>
-      </w:r>
-      <w:proofErr w:type="spellStart"/>
-      <w:r>
-        <w:rPr>
-          <w:rStyle w:val="HTMLCode"/>
-          <w:rFonts w:ascii="Times New Roman" w:eastAsiaTheme="minorEastAsia" w:hAnsi="Times New Roman" w:cs="Times New Roman"/>
-          <w:sz w:val="24"/>
-          <w:szCs w:val="24"/>
-          <w:lang w:val="en-US"/>
-        </w:rPr>
-        <w:t>сегмент</w:t>
-      </w:r>
-      <w:proofErr w:type="spellEnd"/>
-      <w:r>
-        <w:rPr>
-          <w:rStyle w:val="HTMLCode"/>
-          <w:rFonts w:ascii="Times New Roman" w:eastAsiaTheme="minorEastAsia" w:hAnsi="Times New Roman" w:cs="Times New Roman"/>
-          <w:sz w:val="24"/>
-          <w:szCs w:val="24"/>
-          <w:lang w:val="en-US"/>
-        </w:rPr>
-        <w:t xml:space="preserve"> </w:t>
-      </w:r>
-      <w:proofErr w:type="spellStart"/>
-      <w:r>
-        <w:rPr>
-          <w:rStyle w:val="HTMLCode"/>
-          <w:rFonts w:ascii="Times New Roman" w:eastAsiaTheme="minorEastAsia" w:hAnsi="Times New Roman" w:cs="Times New Roman"/>
-          <w:sz w:val="24"/>
-          <w:szCs w:val="24"/>
-          <w:lang w:val="en-US"/>
-        </w:rPr>
-        <w:t>памяти</w:t>
-      </w:r>
-      <w:proofErr w:type="spellEnd"/>
-      <w:r>
-        <w:rPr>
-          <w:rStyle w:val="HTMLCode"/>
-          <w:rFonts w:ascii="Times New Roman" w:eastAsiaTheme="minorEastAsia" w:hAnsi="Times New Roman" w:cs="Times New Roman"/>
-          <w:sz w:val="24"/>
-          <w:szCs w:val="24"/>
-          <w:lang w:val="en-US"/>
-        </w:rPr>
-        <w:t>,</w:t>
-      </w:r>
-      <w:r>
-        <w:rPr>
-          <w:rStyle w:val="st"/>
-          <w:lang w:val="en-US"/>
-        </w:rPr>
-        <w:t xml:space="preserve"> </w:t>
-      </w:r>
-      <w:proofErr w:type="spellStart"/>
-      <w:r>
-        <w:rPr>
-          <w:rStyle w:val="HTMLCode"/>
-          <w:rFonts w:ascii="Times New Roman" w:eastAsiaTheme="minorEastAsia" w:hAnsi="Times New Roman" w:cs="Times New Roman"/>
-          <w:sz w:val="24"/>
-          <w:szCs w:val="24"/>
-          <w:lang w:val="en-US"/>
-        </w:rPr>
         <w:t>shmget</w:t>
       </w:r>
-      <w:proofErr w:type="spellEnd"/>
       <w:r>
         <w:rPr>
           <w:rStyle w:val="HTMLCode"/>
@@ -1449,6 +1021,7 @@
       </w:pPr>
       <w:r>
         <w:rPr>
+          <w:noProof/>
           <w:lang w:val="ru-RU"/>
         </w:rPr>
         <w:drawing>
@@ -1516,6 +1089,7 @@
       </w:pPr>
       <w:r>
         <w:rPr>
+          <w:noProof/>
           <w:lang w:val="ru-RU"/>
         </w:rPr>
         <w:drawing>
@@ -1600,14 +1174,12 @@
         </w:rPr>
         <w:t xml:space="preserve">с помощью команды </w:t>
       </w:r>
-      <w:proofErr w:type="spellStart"/>
       <w:r>
         <w:rPr>
           <w:lang w:val="en-US"/>
         </w:rPr>
         <w:t>modinfo</w:t>
       </w:r>
-      <w:proofErr w:type="spellEnd"/>
       <w:r>
         <w:rPr>
           <w:lang w:val="ru-RU"/>
@@ -1623,6 +1195,7 @@
       </w:pPr>
       <w:r>
         <w:rPr>
+          <w:noProof/>
           <w:lang w:val="ru-RU"/>
         </w:rPr>
         <w:drawing>
@@ -1746,6 +1319,7 @@
       </w:pPr>
       <w:r>
         <w:rPr>
+          <w:noProof/>
           <w:lang w:val="ru-RU"/>
         </w:rPr>
         <w:drawing>
@@ -1826,6 +1400,132 @@
           <w:lang w:val="ru-RU"/>
         </w:rPr>
       </w:pPr>
+      <w:r>
+        <w:rPr>
+          <w:lang w:val="ru-RU"/>
+        </w:rPr>
+        <w:lastRenderedPageBreak/>
+        <w:t xml:space="preserve">Скомпилируем программу с помощью </w:t>
+      </w:r>
+      <w:r>
+        <w:rPr>
+          <w:lang w:val="en-US"/>
+        </w:rPr>
+        <w:t>gcc</w:t>
+      </w:r>
+      <w:r>
+        <w:rPr>
+          <w:lang w:val="ru-RU"/>
+        </w:rPr>
+        <w:t xml:space="preserve"> </w:t>
+      </w:r>
+      <w:r>
+        <w:rPr>
+          <w:lang w:val="ru-RU"/>
+        </w:rPr>
+        <w:t>комплятора:</w:t>
+      </w:r>
+    </w:p>
+    <w:p>
+      <w:pPr>
+        <w:rPr>
+          <w:lang w:val="ru-RU"/>
+        </w:rPr>
+      </w:pPr>
+      <w:r>
+        <w:rPr>
+          <w:lang w:val="ru-RU"/>
+        </w:rPr>
+        <w:drawing>
+          <wp:inline distT="0" distB="0" distL="0" distR="0" wp14:anchorId="00122564" wp14:editId="2C1F1ADF">
+            <wp:extent cx="5733415" cy="2428875"/>
+            <wp:effectExtent l="0" t="0" r="635" b="9525"/>
+            <wp:docPr id="5" name="Picture 5"/>
+            <wp:cNvGraphicFramePr>
+              <a:graphicFrameLocks xmlns:a="http://schemas.openxmlformats.org/drawingml/2006/main" noChangeAspect="1"/>
+            </wp:cNvGraphicFramePr>
+            <a:graphic xmlns:a="http://schemas.openxmlformats.org/drawingml/2006/main">
+              <a:graphicData uri="http://schemas.openxmlformats.org/drawingml/2006/picture">
+                <pic:pic xmlns:pic="http://schemas.openxmlformats.org/drawingml/2006/picture">
+                  <pic:nvPicPr>
+                    <pic:cNvPr id="1" name=""/>
+                    <pic:cNvPicPr/>
+                  </pic:nvPicPr>
+                  <pic:blipFill>
+                    <a:blip r:embed="rId14"/>
+                    <a:stretch>
+                      <a:fillRect/>
+                    </a:stretch>
+                  </pic:blipFill>
+                  <pic:spPr>
+                    <a:xfrm>
+                      <a:off x="0" y="0"/>
+                      <a:ext cx="5733415" cy="2428875"/>
+                    </a:xfrm>
+                    <a:prstGeom prst="rect">
+                      <a:avLst/>
+                    </a:prstGeom>
+                  </pic:spPr>
+                </pic:pic>
+              </a:graphicData>
+            </a:graphic>
+          </wp:inline>
+        </w:drawing>
+      </w:r>
+    </w:p>
+    <w:p>
+      <w:pPr>
+        <w:rPr>
+          <w:lang w:val="ru-RU"/>
+        </w:rPr>
+      </w:pPr>
+    </w:p>
+    <w:p>
+      <w:pPr>
+        <w:rPr>
+          <w:lang w:val="ru-RU"/>
+        </w:rPr>
+      </w:pPr>
+      <w:r>
+        <w:rPr>
+          <w:lang w:val="ru-RU"/>
+        </w:rPr>
+        <w:drawing>
+          <wp:inline distT="0" distB="0" distL="0" distR="0" wp14:anchorId="77E5B828" wp14:editId="42D6D7B5">
+            <wp:extent cx="2644369" cy="1044030"/>
+            <wp:effectExtent l="0" t="0" r="3810" b="3810"/>
+            <wp:docPr id="6" name="Picture 6"/>
+            <wp:cNvGraphicFramePr>
+              <a:graphicFrameLocks xmlns:a="http://schemas.openxmlformats.org/drawingml/2006/main" noChangeAspect="1"/>
+            </wp:cNvGraphicFramePr>
+            <a:graphic xmlns:a="http://schemas.openxmlformats.org/drawingml/2006/main">
+              <a:graphicData uri="http://schemas.openxmlformats.org/drawingml/2006/picture">
+                <pic:pic xmlns:pic="http://schemas.openxmlformats.org/drawingml/2006/picture">
+                  <pic:nvPicPr>
+                    <pic:cNvPr id="1" name=""/>
+                    <pic:cNvPicPr/>
+                  </pic:nvPicPr>
+                  <pic:blipFill>
+                    <a:blip r:embed="rId15"/>
+                    <a:stretch>
+                      <a:fillRect/>
+                    </a:stretch>
+                  </pic:blipFill>
+                  <pic:spPr>
+                    <a:xfrm>
+                      <a:off x="0" y="0"/>
+                      <a:ext cx="2644369" cy="1044030"/>
+                    </a:xfrm>
+                    <a:prstGeom prst="rect">
+                      <a:avLst/>
+                    </a:prstGeom>
+                  </pic:spPr>
+                </pic:pic>
+              </a:graphicData>
+            </a:graphic>
+          </wp:inline>
+        </w:drawing>
+      </w:r>
     </w:p>
     <w:p>
       <w:pPr>
@@ -2148,12 +1848,11 @@
         <w:rPr>
           <w:lang w:val="ru-MD"/>
         </w:rPr>
-        <w:lastRenderedPageBreak/>
         <w:t>Библиография</w:t>
       </w:r>
     </w:p>
     <w:p>
-      <w:hyperlink r:id="rId14" w:history="1">
+      <w:hyperlink r:id="rId16" w:history="1">
         <w:r>
           <w:rPr>
             <w:rStyle w:val="Hyperlink"/>
@@ -2169,7 +1868,7 @@
           <w:lang w:val="ru-MD"/>
         </w:rPr>
       </w:pPr>
-      <w:hyperlink r:id="rId15" w:history="1">
+      <w:hyperlink r:id="rId17" w:history="1">
         <w:r>
           <w:rPr>
             <w:rStyle w:val="Hyperlink"/>
@@ -2192,7 +1891,7 @@
           <w:lang w:val="ru-MD"/>
         </w:rPr>
       </w:pPr>
-      <w:hyperlink r:id="rId16" w:history="1">
+      <w:hyperlink r:id="rId18" w:history="1">
         <w:r>
           <w:rPr>
             <w:rStyle w:val="Hyperlink"/>
@@ -2215,7 +1914,7 @@
           <w:lang w:val="ru-MD"/>
         </w:rPr>
       </w:pPr>
-      <w:hyperlink r:id="rId17" w:history="1">
+      <w:hyperlink r:id="rId19" w:history="1">
         <w:r>
           <w:rPr>
             <w:rStyle w:val="Hyperlink"/>
@@ -2238,7 +1937,7 @@
           <w:lang w:val="ru-RU"/>
         </w:rPr>
       </w:pPr>
-      <w:hyperlink r:id="rId18" w:history="1">
+      <w:hyperlink r:id="rId20" w:history="1">
         <w:r>
           <w:rPr>
             <w:rStyle w:val="Hyperlink"/>
@@ -2261,7 +1960,7 @@
           <w:lang w:val="ru-RU"/>
         </w:rPr>
       </w:pPr>
-      <w:hyperlink r:id="rId19" w:history="1">
+      <w:hyperlink r:id="rId21" w:history="1">
         <w:r>
           <w:rPr>
             <w:rStyle w:val="Hyperlink"/>

</xml_diff>